<commit_message>
worked on upload template feature
</commit_message>
<xml_diff>
--- a/backend/processing/templates/exam-paper-tpl_clean.docx
+++ b/backend/processing/templates/exam-paper-tpl_clean.docx
@@ -113,7 +113,6 @@
         </w:rPr>
         <w:t xml:space="preserve">Department of </w:t>
       </w:r>
-      <w:proofErr w:type="gramStart"/>
       <w:r>
         <w:rPr>
           <w:b/>
@@ -122,18 +121,7 @@
           <w:sz w:val="28"/>
           <w:szCs w:val="28"/>
         </w:rPr>
-        <w:t>{{ department</w:t>
-      </w:r>
-      <w:proofErr w:type="gramEnd"/>
-      <w:r>
-        <w:rPr>
-          <w:b/>
-          <w:bCs/>
-          <w:color w:val="auto"/>
-          <w:sz w:val="28"/>
-          <w:szCs w:val="28"/>
-        </w:rPr>
-        <w:t xml:space="preserve"> }}</w:t>
+        <w:t>{{ department }}</w:t>
       </w:r>
     </w:p>
     <w:p>
@@ -149,7 +137,6 @@
           <w:szCs w:val="28"/>
         </w:rPr>
       </w:pPr>
-      <w:proofErr w:type="gramStart"/>
       <w:r>
         <w:rPr>
           <w:b/>
@@ -170,9 +157,8 @@
           <w:sz w:val="28"/>
           <w:szCs w:val="28"/>
         </w:rPr>
-        <w:t>exam</w:t>
-      </w:r>
-      <w:proofErr w:type="gramEnd"/>
+        <w:t>exam_type</w:t>
+      </w:r>
       <w:r>
         <w:rPr>
           <w:b/>
@@ -182,9 +168,8 @@
           <w:sz w:val="28"/>
           <w:szCs w:val="28"/>
         </w:rPr>
-        <w:t>_</w:t>
-      </w:r>
-      <w:proofErr w:type="gramStart"/>
+        <w:t xml:space="preserve"> }} </w:t>
+      </w:r>
       <w:r>
         <w:rPr>
           <w:b/>
@@ -194,41 +179,37 @@
           <w:sz w:val="28"/>
           <w:szCs w:val="28"/>
         </w:rPr>
-        <w:t>type</w:t>
-      </w:r>
-      <w:r>
-        <w:rPr>
-          <w:b/>
-          <w:bCs/>
-          <w:caps/>
+        <w:t xml:space="preserve">WRITTEN </w:t>
+      </w:r>
+      <w:r>
+        <w:rPr>
+          <w:b/>
+          <w:bCs/>
           <w:color w:val="auto"/>
           <w:sz w:val="28"/>
           <w:szCs w:val="28"/>
         </w:rPr>
-        <w:t xml:space="preserve"> }</w:t>
-      </w:r>
-      <w:proofErr w:type="gramEnd"/>
-      <w:r>
-        <w:rPr>
-          <w:b/>
-          <w:bCs/>
-          <w:caps/>
+        <w:t>EXAMINATION (</w:t>
+      </w:r>
+      <w:r>
+        <w:rPr>
+          <w:b/>
+          <w:bCs/>
           <w:color w:val="auto"/>
           <w:sz w:val="28"/>
           <w:szCs w:val="28"/>
         </w:rPr>
-        <w:t xml:space="preserve">} </w:t>
-      </w:r>
-      <w:r>
-        <w:rPr>
-          <w:b/>
-          <w:bCs/>
-          <w:caps/>
+        <w:t>{{ semester }}</w:t>
+      </w:r>
+      <w:r>
+        <w:rPr>
+          <w:b/>
+          <w:bCs/>
           <w:color w:val="auto"/>
           <w:sz w:val="28"/>
           <w:szCs w:val="28"/>
         </w:rPr>
-        <w:t xml:space="preserve">WRITTEN </w:t>
+        <w:t>/</w:t>
       </w:r>
       <w:r>
         <w:rPr>
@@ -238,61 +219,7 @@
           <w:sz w:val="28"/>
           <w:szCs w:val="28"/>
         </w:rPr>
-        <w:t>EXAMINATION (</w:t>
-      </w:r>
-      <w:proofErr w:type="gramStart"/>
-      <w:r>
-        <w:rPr>
-          <w:b/>
-          <w:bCs/>
-          <w:color w:val="auto"/>
-          <w:sz w:val="28"/>
-          <w:szCs w:val="28"/>
-        </w:rPr>
-        <w:t>{{ semester</w:t>
-      </w:r>
-      <w:proofErr w:type="gramEnd"/>
-      <w:r>
-        <w:rPr>
-          <w:b/>
-          <w:bCs/>
-          <w:color w:val="auto"/>
-          <w:sz w:val="28"/>
-          <w:szCs w:val="28"/>
-        </w:rPr>
-        <w:t xml:space="preserve"> }}</w:t>
-      </w:r>
-      <w:proofErr w:type="gramStart"/>
-      <w:r>
-        <w:rPr>
-          <w:b/>
-          <w:bCs/>
-          <w:color w:val="auto"/>
-          <w:sz w:val="28"/>
-          <w:szCs w:val="28"/>
-        </w:rPr>
-        <w:t>/</w:t>
-      </w:r>
-      <w:r>
-        <w:rPr>
-          <w:b/>
-          <w:bCs/>
-          <w:color w:val="auto"/>
-          <w:sz w:val="28"/>
-          <w:szCs w:val="28"/>
-        </w:rPr>
-        <w:t>{{ year</w:t>
-      </w:r>
-      <w:proofErr w:type="gramEnd"/>
-      <w:r>
-        <w:rPr>
-          <w:b/>
-          <w:bCs/>
-          <w:color w:val="auto"/>
-          <w:sz w:val="28"/>
-          <w:szCs w:val="28"/>
-        </w:rPr>
-        <w:t xml:space="preserve"> }}</w:t>
+        <w:t>{{ year }}</w:t>
       </w:r>
       <w:r>
         <w:rPr>
@@ -318,7 +245,6 @@
           <w:szCs w:val="28"/>
         </w:rPr>
       </w:pPr>
-      <w:proofErr w:type="gramStart"/>
       <w:r>
         <w:rPr>
           <w:b/>
@@ -350,7 +276,6 @@
         </w:rPr>
         <w:t>rogram</w:t>
       </w:r>
-      <w:proofErr w:type="gramEnd"/>
       <w:r>
         <w:rPr>
           <w:b/>
@@ -359,9 +284,8 @@
           <w:sz w:val="28"/>
           <w:szCs w:val="28"/>
         </w:rPr>
-        <w:t>_</w:t>
-      </w:r>
-      <w:proofErr w:type="gramStart"/>
+        <w:t>_t</w:t>
+      </w:r>
       <w:r>
         <w:rPr>
           <w:b/>
@@ -370,8 +294,9 @@
           <w:sz w:val="28"/>
           <w:szCs w:val="28"/>
         </w:rPr>
-        <w:t>t</w:t>
-      </w:r>
+        <w:t>ype</w:t>
+      </w:r>
+      <w:proofErr w:type="spellEnd"/>
       <w:r>
         <w:rPr>
           <w:b/>
@@ -380,29 +305,7 @@
           <w:sz w:val="28"/>
           <w:szCs w:val="28"/>
         </w:rPr>
-        <w:t>ype</w:t>
-      </w:r>
-      <w:proofErr w:type="spellEnd"/>
-      <w:r>
-        <w:rPr>
-          <w:b/>
-          <w:bCs/>
-          <w:color w:val="auto"/>
-          <w:sz w:val="28"/>
-          <w:szCs w:val="28"/>
-        </w:rPr>
-        <w:t xml:space="preserve"> }</w:t>
-      </w:r>
-      <w:proofErr w:type="gramEnd"/>
-      <w:r>
-        <w:rPr>
-          <w:b/>
-          <w:bCs/>
-          <w:color w:val="auto"/>
-          <w:sz w:val="28"/>
-          <w:szCs w:val="28"/>
-        </w:rPr>
-        <w:t>}</w:t>
+        <w:t xml:space="preserve"> }}</w:t>
       </w:r>
       <w:r>
         <w:rPr>
@@ -511,7 +414,6 @@
                 <w:color w:val="auto"/>
               </w:rPr>
             </w:pPr>
-            <w:proofErr w:type="gramStart"/>
             <w:r>
               <w:rPr>
                 <w:color w:val="auto"/>
@@ -523,14 +425,7 @@
               <w:rPr>
                 <w:color w:val="auto"/>
               </w:rPr>
-              <w:t>subject</w:t>
-            </w:r>
-            <w:proofErr w:type="gramEnd"/>
-            <w:r>
-              <w:rPr>
-                <w:color w:val="auto"/>
-              </w:rPr>
-              <w:t>_code</w:t>
+              <w:t>subject_code</w:t>
             </w:r>
             <w:proofErr w:type="spellEnd"/>
             <w:r>
@@ -577,7 +472,6 @@
                 <w:color w:val="auto"/>
               </w:rPr>
             </w:pPr>
-            <w:proofErr w:type="gramStart"/>
             <w:r>
               <w:rPr>
                 <w:color w:val="auto"/>
@@ -594,14 +488,7 @@
               <w:rPr>
                 <w:color w:val="auto"/>
               </w:rPr>
-              <w:t>lecturer</w:t>
-            </w:r>
-            <w:proofErr w:type="gramEnd"/>
-            <w:r>
-              <w:rPr>
-                <w:color w:val="auto"/>
-              </w:rPr>
-              <w:t xml:space="preserve"> }}</w:t>
+              <w:t>lecturer }}</w:t>
             </w:r>
           </w:p>
         </w:tc>
@@ -650,7 +537,6 @@
                 <w:color w:val="auto"/>
               </w:rPr>
             </w:pPr>
-            <w:proofErr w:type="gramStart"/>
             <w:r>
               <w:rPr>
                 <w:rFonts w:eastAsia="Batang"/>
@@ -658,17 +544,7 @@
                 <w:szCs w:val="28"/>
                 <w:lang w:eastAsia="th-TH"/>
               </w:rPr>
-              <w:t>{{ date</w:t>
-            </w:r>
-            <w:proofErr w:type="gramEnd"/>
-            <w:r>
-              <w:rPr>
-                <w:rFonts w:eastAsia="Batang"/>
-                <w:color w:val="auto"/>
-                <w:szCs w:val="28"/>
-                <w:lang w:eastAsia="th-TH"/>
-              </w:rPr>
-              <w:t xml:space="preserve"> }}</w:t>
+              <w:t>{{ date }}</w:t>
             </w:r>
           </w:p>
         </w:tc>
@@ -723,19 +599,11 @@
                 <w:color w:val="auto"/>
               </w:rPr>
             </w:pPr>
-            <w:proofErr w:type="gramStart"/>
             <w:r>
               <w:rPr>
                 <w:color w:val="auto"/>
               </w:rPr>
-              <w:t>{{ time</w:t>
-            </w:r>
-            <w:proofErr w:type="gramEnd"/>
-            <w:r>
-              <w:rPr>
-                <w:color w:val="auto"/>
-              </w:rPr>
-              <w:t xml:space="preserve"> }}</w:t>
+              <w:t>{{ time }}</w:t>
             </w:r>
           </w:p>
         </w:tc>
@@ -905,13 +773,6 @@
           <w:bCs/>
         </w:rPr>
         <w:tab/>
-      </w:r>
-      <w:proofErr w:type="gramStart"/>
-      <w:r>
-        <w:rPr>
-          <w:b/>
-          <w:bCs/>
-        </w:rPr>
         <w:t xml:space="preserve">{{ </w:t>
       </w:r>
       <w:proofErr w:type="spellStart"/>
@@ -920,23 +781,7 @@
           <w:b/>
           <w:bCs/>
         </w:rPr>
-        <w:t>mc</w:t>
-      </w:r>
-      <w:proofErr w:type="gramEnd"/>
-      <w:r>
-        <w:rPr>
-          <w:b/>
-          <w:bCs/>
-        </w:rPr>
-        <w:t>_</w:t>
-      </w:r>
-      <w:proofErr w:type="gramStart"/>
-      <w:r>
-        <w:rPr>
-          <w:b/>
-          <w:bCs/>
-        </w:rPr>
-        <w:t>no</w:t>
+        <w:t>mc_no</w:t>
       </w:r>
       <w:proofErr w:type="spellEnd"/>
       <w:r>
@@ -944,15 +789,7 @@
           <w:b/>
           <w:bCs/>
         </w:rPr>
-        <w:t xml:space="preserve"> }</w:t>
-      </w:r>
-      <w:proofErr w:type="gramEnd"/>
-      <w:r>
-        <w:rPr>
-          <w:b/>
-          <w:bCs/>
-        </w:rPr>
-        <w:t>}</w:t>
+        <w:t xml:space="preserve"> }}</w:t>
       </w:r>
       <w:r>
         <w:rPr>
@@ -1016,7 +853,6 @@
         <w:tab/>
       </w:r>
       <w:bookmarkStart w:id="0" w:name="_Hlk172014111"/>
-      <w:proofErr w:type="gramStart"/>
       <w:r>
         <w:rPr>
           <w:b/>
@@ -1030,23 +866,7 @@
           <w:b/>
           <w:bCs/>
         </w:rPr>
-        <w:t>tf</w:t>
-      </w:r>
-      <w:proofErr w:type="gramEnd"/>
-      <w:r>
-        <w:rPr>
-          <w:b/>
-          <w:bCs/>
-        </w:rPr>
-        <w:t>_</w:t>
-      </w:r>
-      <w:proofErr w:type="gramStart"/>
-      <w:r>
-        <w:rPr>
-          <w:b/>
-          <w:bCs/>
-        </w:rPr>
-        <w:t>no</w:t>
+        <w:t>tf_no</w:t>
       </w:r>
       <w:proofErr w:type="spellEnd"/>
       <w:r>
@@ -1054,15 +874,7 @@
           <w:b/>
           <w:bCs/>
         </w:rPr>
-        <w:t xml:space="preserve"> }</w:t>
-      </w:r>
-      <w:proofErr w:type="gramEnd"/>
-      <w:r>
-        <w:rPr>
-          <w:b/>
-          <w:bCs/>
-        </w:rPr>
-        <w:t>}</w:t>
+        <w:t xml:space="preserve"> }}</w:t>
       </w:r>
       <w:r>
         <w:rPr>
@@ -1148,7 +960,6 @@
         <w:tab/>
       </w:r>
       <w:bookmarkStart w:id="1" w:name="_Hlk172014121"/>
-      <w:proofErr w:type="gramStart"/>
       <w:r>
         <w:rPr>
           <w:b/>
@@ -1162,23 +973,7 @@
           <w:b/>
           <w:bCs/>
         </w:rPr>
-        <w:t>match</w:t>
-      </w:r>
-      <w:proofErr w:type="gramEnd"/>
-      <w:r>
-        <w:rPr>
-          <w:b/>
-          <w:bCs/>
-        </w:rPr>
-        <w:t>_</w:t>
-      </w:r>
-      <w:proofErr w:type="gramStart"/>
-      <w:r>
-        <w:rPr>
-          <w:b/>
-          <w:bCs/>
-        </w:rPr>
-        <w:t>no</w:t>
+        <w:t>match_no</w:t>
       </w:r>
       <w:proofErr w:type="spellEnd"/>
       <w:r>
@@ -1186,15 +981,7 @@
           <w:b/>
           <w:bCs/>
         </w:rPr>
-        <w:t xml:space="preserve"> }</w:t>
-      </w:r>
-      <w:proofErr w:type="gramEnd"/>
-      <w:r>
-        <w:rPr>
-          <w:b/>
-          <w:bCs/>
-        </w:rPr>
-        <w:t>}</w:t>
+        <w:t xml:space="preserve"> }}</w:t>
       </w:r>
       <w:r>
         <w:rPr>
@@ -1271,13 +1058,6 @@
           <w:bCs/>
         </w:rPr>
         <w:tab/>
-      </w:r>
-      <w:proofErr w:type="gramStart"/>
-      <w:r>
-        <w:rPr>
-          <w:b/>
-          <w:bCs/>
-        </w:rPr>
         <w:t xml:space="preserve">{{ </w:t>
       </w:r>
       <w:proofErr w:type="spellStart"/>
@@ -1286,15 +1066,7 @@
           <w:b/>
           <w:bCs/>
         </w:rPr>
-        <w:t>sq</w:t>
-      </w:r>
-      <w:proofErr w:type="gramEnd"/>
-      <w:r>
-        <w:rPr>
-          <w:b/>
-          <w:bCs/>
-        </w:rPr>
-        <w:t>_no</w:t>
+        <w:t>sq_no</w:t>
       </w:r>
       <w:proofErr w:type="spellEnd"/>
       <w:r>
@@ -1302,30 +1074,14 @@
           <w:b/>
           <w:bCs/>
         </w:rPr>
-        <w:t xml:space="preserve"> * </w:t>
-      </w:r>
-      <w:proofErr w:type="gramStart"/>
-      <w:r>
-        <w:rPr>
-          <w:b/>
-          <w:bCs/>
-        </w:rPr>
-        <w:t>2</w:t>
-      </w:r>
-      <w:r>
-        <w:rPr>
-          <w:b/>
-          <w:bCs/>
-        </w:rPr>
-        <w:t xml:space="preserve"> }</w:t>
-      </w:r>
-      <w:proofErr w:type="gramEnd"/>
-      <w:r>
-        <w:rPr>
-          <w:b/>
-          <w:bCs/>
-        </w:rPr>
-        <w:t>} Marks</w:t>
+        <w:t xml:space="preserve"> * 2</w:t>
+      </w:r>
+      <w:r>
+        <w:rPr>
+          <w:b/>
+          <w:bCs/>
+        </w:rPr>
+        <w:t xml:space="preserve"> }} Marks</w:t>
       </w:r>
     </w:p>
     <w:p>
@@ -1373,13 +1129,6 @@
           <w:bCs/>
         </w:rPr>
         <w:tab/>
-      </w:r>
-      <w:proofErr w:type="gramStart"/>
-      <w:r>
-        <w:rPr>
-          <w:b/>
-          <w:bCs/>
-        </w:rPr>
         <w:t xml:space="preserve">{{ </w:t>
       </w:r>
       <w:proofErr w:type="spellStart"/>
@@ -1388,15 +1137,7 @@
           <w:b/>
           <w:bCs/>
         </w:rPr>
-        <w:t>lq</w:t>
-      </w:r>
-      <w:proofErr w:type="gramEnd"/>
-      <w:r>
-        <w:rPr>
-          <w:b/>
-          <w:bCs/>
-        </w:rPr>
-        <w:t>_no</w:t>
+        <w:t>lq_no</w:t>
       </w:r>
       <w:proofErr w:type="spellEnd"/>
       <w:r>
@@ -1404,30 +1145,14 @@
           <w:b/>
           <w:bCs/>
         </w:rPr>
-        <w:t xml:space="preserve"> * </w:t>
-      </w:r>
-      <w:proofErr w:type="gramStart"/>
-      <w:r>
-        <w:rPr>
-          <w:b/>
-          <w:bCs/>
-        </w:rPr>
-        <w:t>5</w:t>
-      </w:r>
-      <w:r>
-        <w:rPr>
-          <w:b/>
-          <w:bCs/>
-        </w:rPr>
-        <w:t xml:space="preserve"> }</w:t>
-      </w:r>
-      <w:proofErr w:type="gramEnd"/>
-      <w:r>
-        <w:rPr>
-          <w:b/>
-          <w:bCs/>
-        </w:rPr>
-        <w:t>} Marks</w:t>
+        <w:t xml:space="preserve"> * 5</w:t>
+      </w:r>
+      <w:r>
+        <w:rPr>
+          <w:b/>
+          <w:bCs/>
+        </w:rPr>
+        <w:t xml:space="preserve"> }} Marks</w:t>
       </w:r>
     </w:p>
     <w:p>
@@ -1476,7 +1201,6 @@
         </w:rPr>
         <w:t xml:space="preserve">Total </w:t>
       </w:r>
-      <w:proofErr w:type="gramStart"/>
       <w:r>
         <w:rPr>
           <w:rFonts w:cs="Times New Roman"/>
@@ -1484,9 +1208,8 @@
           <w:bCs/>
           <w:caps/>
         </w:rPr>
-        <w:t>{{ total</w:t>
-      </w:r>
-      <w:proofErr w:type="gramEnd"/>
+        <w:t>{{ total_no }}</w:t>
+      </w:r>
       <w:r>
         <w:rPr>
           <w:rFonts w:cs="Times New Roman"/>
@@ -1494,9 +1217,8 @@
           <w:bCs/>
           <w:caps/>
         </w:rPr>
-        <w:t>_</w:t>
-      </w:r>
-      <w:proofErr w:type="gramStart"/>
+        <w:t xml:space="preserve"> </w:t>
+      </w:r>
       <w:r>
         <w:rPr>
           <w:rFonts w:cs="Times New Roman"/>
@@ -1504,9 +1226,8 @@
           <w:bCs/>
           <w:caps/>
         </w:rPr>
-        <w:t>no }</w:t>
-      </w:r>
-      <w:proofErr w:type="gramEnd"/>
+        <w:t xml:space="preserve">MARKS equivalent TO </w:t>
+      </w:r>
       <w:r>
         <w:rPr>
           <w:rFonts w:cs="Times New Roman"/>
@@ -1514,7 +1235,7 @@
           <w:bCs/>
           <w:caps/>
         </w:rPr>
-        <w:t>}</w:t>
+        <w:t>{{ percent }}</w:t>
       </w:r>
       <w:r>
         <w:rPr>
@@ -1523,57 +1244,8 @@
           <w:bCs/>
           <w:caps/>
         </w:rPr>
-        <w:t xml:space="preserve"> </w:t>
-      </w:r>
-      <w:r>
-        <w:rPr>
-          <w:rFonts w:cs="Times New Roman"/>
-          <w:b/>
-          <w:bCs/>
-          <w:caps/>
-        </w:rPr>
-        <w:t xml:space="preserve">MARKS equivalent TO </w:t>
-      </w:r>
-      <w:proofErr w:type="gramStart"/>
-      <w:r>
-        <w:rPr>
-          <w:rFonts w:cs="Times New Roman"/>
-          <w:b/>
-          <w:bCs/>
-          <w:caps/>
-        </w:rPr>
-        <w:t>{{ percent</w:t>
-      </w:r>
-      <w:proofErr w:type="gramEnd"/>
-      <w:r>
-        <w:rPr>
-          <w:rFonts w:cs="Times New Roman"/>
-          <w:b/>
-          <w:bCs/>
-          <w:caps/>
-        </w:rPr>
-        <w:t xml:space="preserve"> </w:t>
-      </w:r>
-      <w:proofErr w:type="gramStart"/>
-      <w:r>
-        <w:rPr>
-          <w:rFonts w:cs="Times New Roman"/>
-          <w:b/>
-          <w:bCs/>
-          <w:caps/>
-        </w:rPr>
-        <w:t>}}</w:t>
-      </w:r>
-      <w:r>
-        <w:rPr>
-          <w:rFonts w:cs="Times New Roman"/>
-          <w:b/>
-          <w:bCs/>
-          <w:caps/>
-        </w:rPr>
         <w:t>%</w:t>
       </w:r>
-      <w:proofErr w:type="gramEnd"/>
     </w:p>
     <w:p>
       <w:pPr>
@@ -1885,7 +1557,6 @@
           <w:szCs w:val="24"/>
         </w:rPr>
       </w:pPr>
-      <w:proofErr w:type="gramStart"/>
       <w:r>
         <w:rPr>
           <w:b/>
@@ -1898,44 +1569,21 @@
         <w:rPr>
           <w:szCs w:val="24"/>
         </w:rPr>
-        <w:t>…</w:t>
-      </w:r>
-      <w:proofErr w:type="gramEnd"/>
-      <w:r>
-        <w:rPr>
-          <w:szCs w:val="24"/>
-        </w:rPr>
-        <w:t xml:space="preserve">……………………….……….… </w:t>
-      </w:r>
-      <w:r>
-        <w:rPr>
-          <w:b/>
-          <w:bCs/>
-          <w:szCs w:val="24"/>
-        </w:rPr>
-        <w:t xml:space="preserve"> </w:t>
-      </w:r>
-      <w:proofErr w:type="gramStart"/>
-      <w:r>
-        <w:rPr>
-          <w:b/>
-          <w:bCs/>
-          <w:szCs w:val="24"/>
-        </w:rPr>
-        <w:t>ID:</w:t>
-      </w:r>
-      <w:r>
-        <w:rPr>
-          <w:szCs w:val="24"/>
-        </w:rPr>
-        <w:t>…</w:t>
-      </w:r>
-      <w:proofErr w:type="gramEnd"/>
-      <w:r>
-        <w:rPr>
-          <w:szCs w:val="24"/>
-        </w:rPr>
-        <w:t xml:space="preserve">………….………  </w:t>
+        <w:t xml:space="preserve">………………………….……….… </w:t>
+      </w:r>
+      <w:r>
+        <w:rPr>
+          <w:b/>
+          <w:bCs/>
+          <w:szCs w:val="24"/>
+        </w:rPr>
+        <w:t xml:space="preserve"> ID:</w:t>
+      </w:r>
+      <w:r>
+        <w:rPr>
+          <w:szCs w:val="24"/>
+        </w:rPr>
+        <w:t xml:space="preserve">…………….………  </w:t>
       </w:r>
       <w:r>
         <w:rPr>
@@ -1951,21 +1599,6 @@
         </w:rPr>
         <w:t>……….……</w:t>
       </w:r>
-    </w:p>
-    <w:p/>
-    <w:p/>
-    <w:p/>
-    <w:p/>
-    <w:p>
-      <w:pPr>
-        <w:rPr>
-          <w:b/>
-          <w:bCs/>
-          <w:sz w:val="28"/>
-          <w:szCs w:val="32"/>
-          <w:u w:val="single"/>
-        </w:rPr>
-      </w:pPr>
       <w:r>
         <w:rPr>
           <w:b/>
@@ -2018,7 +1651,6 @@
         </w:rPr>
         <w:t>Questions (</w:t>
       </w:r>
-      <w:proofErr w:type="gramStart"/>
       <w:r>
         <w:rPr>
           <w:b/>
@@ -2038,29 +1670,7 @@
           <w:szCs w:val="32"/>
           <w:u w:val="single"/>
         </w:rPr>
-        <w:t>mc</w:t>
-      </w:r>
-      <w:proofErr w:type="gramEnd"/>
-      <w:r>
-        <w:rPr>
-          <w:b/>
-          <w:bCs/>
-          <w:sz w:val="28"/>
-          <w:szCs w:val="32"/>
-          <w:u w:val="single"/>
-        </w:rPr>
-        <w:t>_</w:t>
-      </w:r>
-      <w:proofErr w:type="gramStart"/>
-      <w:r>
-        <w:rPr>
-          <w:b/>
-          <w:bCs/>
-          <w:sz w:val="28"/>
-          <w:szCs w:val="32"/>
-          <w:u w:val="single"/>
-        </w:rPr>
-        <w:t>no</w:t>
+        <w:t>mc_no</w:t>
       </w:r>
       <w:proofErr w:type="spellEnd"/>
       <w:r>
@@ -2071,18 +1681,7 @@
           <w:szCs w:val="32"/>
           <w:u w:val="single"/>
         </w:rPr>
-        <w:t xml:space="preserve"> }</w:t>
-      </w:r>
-      <w:proofErr w:type="gramEnd"/>
-      <w:r>
-        <w:rPr>
-          <w:b/>
-          <w:bCs/>
-          <w:sz w:val="28"/>
-          <w:szCs w:val="32"/>
-          <w:u w:val="single"/>
-        </w:rPr>
-        <w:t>}</w:t>
+        <w:t xml:space="preserve"> }}</w:t>
       </w:r>
       <w:r>
         <w:rPr>
@@ -2094,7 +1693,6 @@
         </w:rPr>
         <w:t xml:space="preserve"> </w:t>
       </w:r>
-      <w:proofErr w:type="gramStart"/>
       <w:r>
         <w:rPr>
           <w:b/>
@@ -2113,18 +1711,7 @@
           <w:szCs w:val="32"/>
           <w:u w:val="single"/>
         </w:rPr>
-        <w:t xml:space="preserve"> :</w:t>
-      </w:r>
-      <w:proofErr w:type="gramEnd"/>
-      <w:r>
-        <w:rPr>
-          <w:b/>
-          <w:bCs/>
-          <w:sz w:val="28"/>
-          <w:szCs w:val="32"/>
-          <w:u w:val="single"/>
-        </w:rPr>
-        <w:t xml:space="preserve"> 1 mark each</w:t>
+        <w:t xml:space="preserve"> : 1 mark each</w:t>
       </w:r>
       <w:r>
         <w:rPr>
@@ -2195,45 +1782,12 @@
           <w:szCs w:val="24"/>
         </w:rPr>
       </w:pPr>
-      <w:proofErr w:type="gramStart"/>
-      <w:r>
-        <w:rPr>
-          <w:rFonts w:cs="Times New Roman"/>
-          <w:szCs w:val="24"/>
-        </w:rPr>
-        <w:t>{{ q</w:t>
-      </w:r>
-      <w:proofErr w:type="gramEnd"/>
-      <w:r>
-        <w:rPr>
-          <w:rFonts w:cs="Times New Roman"/>
-          <w:szCs w:val="24"/>
-        </w:rPr>
-        <w:t>.</w:t>
-      </w:r>
-      <w:proofErr w:type="gramStart"/>
-      <w:r>
-        <w:rPr>
-          <w:rFonts w:cs="Times New Roman"/>
-          <w:szCs w:val="24"/>
-        </w:rPr>
-        <w:t>no }</w:t>
-      </w:r>
-      <w:proofErr w:type="gramEnd"/>
-      <w:r>
-        <w:rPr>
-          <w:rFonts w:cs="Times New Roman"/>
-          <w:szCs w:val="24"/>
-        </w:rPr>
-        <w:t xml:space="preserve">}. </w:t>
-      </w:r>
-      <w:proofErr w:type="gramStart"/>
-      <w:r>
-        <w:rPr>
-          <w:rFonts w:cs="Times New Roman"/>
-          <w:szCs w:val="24"/>
-        </w:rPr>
-        <w:t xml:space="preserve">{{ </w:t>
+      <w:r>
+        <w:rPr>
+          <w:rFonts w:cs="Times New Roman"/>
+          <w:szCs w:val="24"/>
+        </w:rPr>
+        <w:t xml:space="preserve">{{ q.no }}. {{ </w:t>
       </w:r>
       <w:proofErr w:type="spellStart"/>
       <w:r>
@@ -2241,23 +1795,7 @@
           <w:rFonts w:cs="Times New Roman"/>
           <w:szCs w:val="24"/>
         </w:rPr>
-        <w:t>q</w:t>
-      </w:r>
-      <w:proofErr w:type="gramEnd"/>
-      <w:r>
-        <w:rPr>
-          <w:rFonts w:cs="Times New Roman"/>
-          <w:szCs w:val="24"/>
-        </w:rPr>
-        <w:t>.</w:t>
-      </w:r>
-      <w:proofErr w:type="gramStart"/>
-      <w:r>
-        <w:rPr>
-          <w:rFonts w:cs="Times New Roman"/>
-          <w:szCs w:val="24"/>
-        </w:rPr>
-        <w:t>question</w:t>
+        <w:t>q.question</w:t>
       </w:r>
       <w:proofErr w:type="spellEnd"/>
       <w:r>
@@ -2265,15 +1803,7 @@
           <w:rFonts w:cs="Times New Roman"/>
           <w:szCs w:val="24"/>
         </w:rPr>
-        <w:t xml:space="preserve"> }</w:t>
-      </w:r>
-      <w:proofErr w:type="gramEnd"/>
-      <w:r>
-        <w:rPr>
-          <w:rFonts w:cs="Times New Roman"/>
-          <w:szCs w:val="24"/>
-        </w:rPr>
-        <w:t>}</w:t>
+        <w:t xml:space="preserve"> }}</w:t>
       </w:r>
     </w:p>
     <w:p>
@@ -2291,7 +1821,6 @@
         <w:t xml:space="preserve">{% if </w:t>
       </w:r>
       <w:proofErr w:type="spellStart"/>
-      <w:proofErr w:type="gramStart"/>
       <w:r>
         <w:rPr>
           <w:rFonts w:cs="Times New Roman"/>
@@ -2300,21 +1829,12 @@
         <w:t>q.image</w:t>
       </w:r>
       <w:proofErr w:type="spellEnd"/>
-      <w:proofErr w:type="gramEnd"/>
-      <w:r>
-        <w:rPr>
-          <w:rFonts w:cs="Times New Roman"/>
-          <w:szCs w:val="24"/>
-        </w:rPr>
-        <w:t xml:space="preserve"> </w:t>
-      </w:r>
-      <w:proofErr w:type="gramStart"/>
-      <w:r>
-        <w:rPr>
-          <w:rFonts w:cs="Times New Roman"/>
-          <w:szCs w:val="24"/>
-        </w:rPr>
-        <w:t xml:space="preserve">%}{{ </w:t>
+      <w:r>
+        <w:rPr>
+          <w:rFonts w:cs="Times New Roman"/>
+          <w:szCs w:val="24"/>
+        </w:rPr>
+        <w:t xml:space="preserve"> %}{{ </w:t>
       </w:r>
       <w:proofErr w:type="spellStart"/>
       <w:r>
@@ -2322,23 +1842,7 @@
           <w:rFonts w:cs="Times New Roman"/>
           <w:szCs w:val="24"/>
         </w:rPr>
-        <w:t>q</w:t>
-      </w:r>
-      <w:proofErr w:type="gramEnd"/>
-      <w:r>
-        <w:rPr>
-          <w:rFonts w:cs="Times New Roman"/>
-          <w:szCs w:val="24"/>
-        </w:rPr>
-        <w:t>.</w:t>
-      </w:r>
-      <w:proofErr w:type="gramStart"/>
-      <w:r>
-        <w:rPr>
-          <w:rFonts w:cs="Times New Roman"/>
-          <w:szCs w:val="24"/>
-        </w:rPr>
-        <w:t>image</w:t>
+        <w:t>q.image</w:t>
       </w:r>
       <w:proofErr w:type="spellEnd"/>
       <w:r>
@@ -2346,34 +1850,9 @@
           <w:rFonts w:cs="Times New Roman"/>
           <w:szCs w:val="24"/>
         </w:rPr>
-        <w:t xml:space="preserve"> }}{</w:t>
-      </w:r>
-      <w:proofErr w:type="gramEnd"/>
-      <w:r>
-        <w:rPr>
-          <w:rFonts w:cs="Times New Roman"/>
-          <w:szCs w:val="24"/>
-        </w:rPr>
-        <w:t xml:space="preserve">% endif </w:t>
-      </w:r>
-      <w:proofErr w:type="gramStart"/>
-      <w:r>
-        <w:rPr>
-          <w:rFonts w:cs="Times New Roman"/>
-          <w:szCs w:val="24"/>
-        </w:rPr>
-        <w:t>%}{</w:t>
-      </w:r>
-      <w:proofErr w:type="gramEnd"/>
-      <w:r>
-        <w:rPr>
-          <w:rFonts w:cs="Times New Roman"/>
-          <w:szCs w:val="24"/>
-        </w:rPr>
-        <w:t xml:space="preserve">% if </w:t>
+        <w:t xml:space="preserve"> }}{% endif %}{% if </w:t>
       </w:r>
       <w:proofErr w:type="spellStart"/>
-      <w:proofErr w:type="gramStart"/>
       <w:r>
         <w:rPr>
           <w:rFonts w:cs="Times New Roman"/>
@@ -2382,7 +1861,6 @@
         <w:t>q.long</w:t>
       </w:r>
       <w:proofErr w:type="spellEnd"/>
-      <w:proofErr w:type="gramEnd"/>
       <w:r>
         <w:rPr>
           <w:rFonts w:cs="Times New Roman"/>
@@ -2403,15 +1881,7 @@
           <w:rFonts w:cs="Times New Roman"/>
           <w:szCs w:val="24"/>
         </w:rPr>
-        <w:t xml:space="preserve">a. </w:t>
-      </w:r>
-      <w:proofErr w:type="gramStart"/>
-      <w:r>
-        <w:rPr>
-          <w:rFonts w:cs="Times New Roman"/>
-          <w:szCs w:val="24"/>
-        </w:rPr>
-        <w:t xml:space="preserve">{{ </w:t>
+        <w:t xml:space="preserve">a. {{ </w:t>
       </w:r>
       <w:proofErr w:type="spellStart"/>
       <w:r>
@@ -2422,7 +1892,6 @@
         <w:t>q.a</w:t>
       </w:r>
       <w:proofErr w:type="spellEnd"/>
-      <w:proofErr w:type="gramEnd"/>
       <w:r>
         <w:rPr>
           <w:rFonts w:cs="Times New Roman"/>
@@ -2443,15 +1912,7 @@
           <w:rFonts w:cs="Times New Roman"/>
           <w:szCs w:val="24"/>
         </w:rPr>
-        <w:t xml:space="preserve">b. </w:t>
-      </w:r>
-      <w:proofErr w:type="gramStart"/>
-      <w:r>
-        <w:rPr>
-          <w:rFonts w:cs="Times New Roman"/>
-          <w:szCs w:val="24"/>
-        </w:rPr>
-        <w:t xml:space="preserve">{{ </w:t>
+        <w:t xml:space="preserve">b. {{ </w:t>
       </w:r>
       <w:proofErr w:type="spellStart"/>
       <w:r>
@@ -2462,7 +1923,6 @@
         <w:t>q.b</w:t>
       </w:r>
       <w:proofErr w:type="spellEnd"/>
-      <w:proofErr w:type="gramEnd"/>
       <w:r>
         <w:rPr>
           <w:rFonts w:cs="Times New Roman"/>
@@ -2483,15 +1943,7 @@
           <w:rFonts w:cs="Times New Roman"/>
           <w:szCs w:val="24"/>
         </w:rPr>
-        <w:t xml:space="preserve">c. </w:t>
-      </w:r>
-      <w:proofErr w:type="gramStart"/>
-      <w:r>
-        <w:rPr>
-          <w:rFonts w:cs="Times New Roman"/>
-          <w:szCs w:val="24"/>
-        </w:rPr>
-        <w:t xml:space="preserve">{{ </w:t>
+        <w:t xml:space="preserve">c. {{ </w:t>
       </w:r>
       <w:proofErr w:type="spellStart"/>
       <w:r>
@@ -2502,7 +1954,6 @@
         <w:t>q.c</w:t>
       </w:r>
       <w:proofErr w:type="spellEnd"/>
-      <w:proofErr w:type="gramEnd"/>
       <w:r>
         <w:rPr>
           <w:rFonts w:cs="Times New Roman"/>
@@ -2523,15 +1974,7 @@
           <w:rFonts w:cs="Times New Roman"/>
           <w:szCs w:val="24"/>
         </w:rPr>
-        <w:t xml:space="preserve">d. </w:t>
-      </w:r>
-      <w:proofErr w:type="gramStart"/>
-      <w:r>
-        <w:rPr>
-          <w:rFonts w:cs="Times New Roman"/>
-          <w:szCs w:val="24"/>
-        </w:rPr>
-        <w:t xml:space="preserve">{{ </w:t>
+        <w:t xml:space="preserve">d. {{ </w:t>
       </w:r>
       <w:proofErr w:type="spellStart"/>
       <w:r>
@@ -2542,7 +1985,6 @@
         <w:t>q.d</w:t>
       </w:r>
       <w:proofErr w:type="spellEnd"/>
-      <w:proofErr w:type="gramEnd"/>
       <w:r>
         <w:rPr>
           <w:rFonts w:cs="Times New Roman"/>
@@ -2579,31 +2021,7 @@
           <w:rFonts w:cs="Times New Roman"/>
           <w:szCs w:val="24"/>
         </w:rPr>
-        <w:t xml:space="preserve"> </w:t>
-      </w:r>
-      <w:proofErr w:type="gramStart"/>
-      <w:r>
-        <w:rPr>
-          <w:rFonts w:cs="Times New Roman"/>
-          <w:szCs w:val="24"/>
-        </w:rPr>
-        <w:t>%}e.</w:t>
-      </w:r>
-      <w:proofErr w:type="gramEnd"/>
-      <w:r>
-        <w:rPr>
-          <w:rFonts w:cs="Times New Roman"/>
-          <w:szCs w:val="24"/>
-        </w:rPr>
-        <w:t xml:space="preserve"> </w:t>
-      </w:r>
-      <w:proofErr w:type="gramStart"/>
-      <w:r>
-        <w:rPr>
-          <w:rFonts w:cs="Times New Roman"/>
-          <w:szCs w:val="24"/>
-        </w:rPr>
-        <w:t xml:space="preserve">{{ </w:t>
+        <w:t xml:space="preserve"> %}e. {{ </w:t>
       </w:r>
       <w:proofErr w:type="spellStart"/>
       <w:r>
@@ -2614,77 +2032,27 @@
         <w:t>q.e</w:t>
       </w:r>
       <w:proofErr w:type="spellEnd"/>
-      <w:proofErr w:type="gramEnd"/>
-      <w:r>
-        <w:rPr>
-          <w:rFonts w:cs="Times New Roman"/>
-          <w:szCs w:val="24"/>
-        </w:rPr>
-        <w:t xml:space="preserve"> </w:t>
-      </w:r>
-      <w:proofErr w:type="gramStart"/>
-      <w:r>
-        <w:rPr>
-          <w:rFonts w:cs="Times New Roman"/>
-          <w:szCs w:val="24"/>
-        </w:rPr>
-        <w:t>}}{</w:t>
-      </w:r>
-      <w:proofErr w:type="gramEnd"/>
-      <w:r>
-        <w:rPr>
-          <w:rFonts w:cs="Times New Roman"/>
-          <w:szCs w:val="24"/>
-        </w:rPr>
-        <w:t xml:space="preserve">% endif </w:t>
-      </w:r>
-      <w:proofErr w:type="gramStart"/>
-      <w:r>
-        <w:rPr>
-          <w:rFonts w:cs="Times New Roman"/>
-          <w:szCs w:val="24"/>
-        </w:rPr>
-        <w:t>%}{</w:t>
-      </w:r>
-      <w:proofErr w:type="gramEnd"/>
-      <w:r>
-        <w:rPr>
-          <w:rFonts w:cs="Times New Roman"/>
-          <w:szCs w:val="24"/>
-        </w:rPr>
-        <w:t xml:space="preserve">% </w:t>
-      </w:r>
-      <w:proofErr w:type="gramStart"/>
-      <w:r>
-        <w:rPr>
-          <w:rFonts w:cs="Times New Roman"/>
-          <w:szCs w:val="24"/>
-        </w:rPr>
-        <w:t>else %}</w:t>
-      </w:r>
-      <w:proofErr w:type="gramEnd"/>
-    </w:p>
-    <w:p>
-      <w:pPr>
-        <w:rPr>
-          <w:rFonts w:cs="Times New Roman"/>
-          <w:szCs w:val="24"/>
-        </w:rPr>
-      </w:pPr>
-      <w:r>
-        <w:rPr>
-          <w:rFonts w:cs="Times New Roman"/>
-          <w:szCs w:val="24"/>
-        </w:rPr>
-        <w:t xml:space="preserve">a. </w:t>
-      </w:r>
-      <w:proofErr w:type="gramStart"/>
-      <w:r>
-        <w:rPr>
-          <w:rFonts w:cs="Times New Roman"/>
-          <w:szCs w:val="24"/>
-        </w:rPr>
-        <w:t xml:space="preserve">{{ </w:t>
+      <w:r>
+        <w:rPr>
+          <w:rFonts w:cs="Times New Roman"/>
+          <w:szCs w:val="24"/>
+        </w:rPr>
+        <w:t xml:space="preserve"> }}{% endif %}{% else %}</w:t>
+      </w:r>
+    </w:p>
+    <w:p>
+      <w:pPr>
+        <w:rPr>
+          <w:rFonts w:cs="Times New Roman"/>
+          <w:szCs w:val="24"/>
+        </w:rPr>
+      </w:pPr>
+      <w:r>
+        <w:rPr>
+          <w:rFonts w:cs="Times New Roman"/>
+          <w:szCs w:val="24"/>
+        </w:rPr>
+        <w:t xml:space="preserve">a. {{ </w:t>
       </w:r>
       <w:proofErr w:type="spellStart"/>
       <w:r>
@@ -2695,29 +2063,12 @@
         <w:t>q.a</w:t>
       </w:r>
       <w:proofErr w:type="spellEnd"/>
-      <w:proofErr w:type="gramEnd"/>
-      <w:r>
-        <w:rPr>
-          <w:rFonts w:cs="Times New Roman"/>
-          <w:szCs w:val="24"/>
-        </w:rPr>
-        <w:t xml:space="preserve"> </w:t>
-      </w:r>
-      <w:proofErr w:type="gramStart"/>
-      <w:r>
-        <w:rPr>
-          <w:rFonts w:cs="Times New Roman"/>
-          <w:szCs w:val="24"/>
-        </w:rPr>
-        <w:t xml:space="preserve">}}   </w:t>
-      </w:r>
-      <w:proofErr w:type="gramEnd"/>
-      <w:r>
-        <w:rPr>
-          <w:rFonts w:cs="Times New Roman"/>
-          <w:szCs w:val="24"/>
-        </w:rPr>
-        <w:t xml:space="preserve">             </w:t>
+      <w:r>
+        <w:rPr>
+          <w:rFonts w:cs="Times New Roman"/>
+          <w:szCs w:val="24"/>
+        </w:rPr>
+        <w:t xml:space="preserve"> }}                </w:t>
       </w:r>
       <w:r>
         <w:rPr>
@@ -2752,15 +2103,7 @@
           <w:rFonts w:cs="Times New Roman"/>
           <w:szCs w:val="24"/>
         </w:rPr>
-        <w:t xml:space="preserve">b. </w:t>
-      </w:r>
-      <w:proofErr w:type="gramStart"/>
-      <w:r>
-        <w:rPr>
-          <w:rFonts w:cs="Times New Roman"/>
-          <w:szCs w:val="24"/>
-        </w:rPr>
-        <w:t xml:space="preserve">{{ </w:t>
+        <w:t xml:space="preserve">b. {{ </w:t>
       </w:r>
       <w:proofErr w:type="spellStart"/>
       <w:r>
@@ -2771,7 +2114,6 @@
         <w:t>q.b</w:t>
       </w:r>
       <w:proofErr w:type="spellEnd"/>
-      <w:proofErr w:type="gramEnd"/>
       <w:r>
         <w:rPr>
           <w:rFonts w:cs="Times New Roman"/>
@@ -2792,15 +2134,7 @@
           <w:rFonts w:cs="Times New Roman"/>
           <w:szCs w:val="24"/>
         </w:rPr>
-        <w:t xml:space="preserve">c. </w:t>
-      </w:r>
-      <w:proofErr w:type="gramStart"/>
-      <w:r>
-        <w:rPr>
-          <w:rFonts w:cs="Times New Roman"/>
-          <w:szCs w:val="24"/>
-        </w:rPr>
-        <w:t xml:space="preserve">{{ </w:t>
+        <w:t xml:space="preserve">c. {{ </w:t>
       </w:r>
       <w:proofErr w:type="spellStart"/>
       <w:r>
@@ -2811,29 +2145,12 @@
         <w:t>q.c</w:t>
       </w:r>
       <w:proofErr w:type="spellEnd"/>
-      <w:proofErr w:type="gramEnd"/>
-      <w:r>
-        <w:rPr>
-          <w:rFonts w:cs="Times New Roman"/>
-          <w:szCs w:val="24"/>
-        </w:rPr>
-        <w:t xml:space="preserve"> </w:t>
-      </w:r>
-      <w:proofErr w:type="gramStart"/>
-      <w:r>
-        <w:rPr>
-          <w:rFonts w:cs="Times New Roman"/>
-          <w:szCs w:val="24"/>
-        </w:rPr>
-        <w:t xml:space="preserve">}}   </w:t>
-      </w:r>
-      <w:proofErr w:type="gramEnd"/>
-      <w:r>
-        <w:rPr>
-          <w:rFonts w:cs="Times New Roman"/>
-          <w:szCs w:val="24"/>
-        </w:rPr>
-        <w:t xml:space="preserve">             </w:t>
+      <w:r>
+        <w:rPr>
+          <w:rFonts w:cs="Times New Roman"/>
+          <w:szCs w:val="24"/>
+        </w:rPr>
+        <w:t xml:space="preserve"> }}                </w:t>
       </w:r>
       <w:r>
         <w:rPr>
@@ -2868,15 +2185,7 @@
           <w:rFonts w:cs="Times New Roman"/>
           <w:szCs w:val="24"/>
         </w:rPr>
-        <w:t xml:space="preserve">d. </w:t>
-      </w:r>
-      <w:proofErr w:type="gramStart"/>
-      <w:r>
-        <w:rPr>
-          <w:rFonts w:cs="Times New Roman"/>
-          <w:szCs w:val="24"/>
-        </w:rPr>
-        <w:t xml:space="preserve">{{ </w:t>
+        <w:t xml:space="preserve">d. {{ </w:t>
       </w:r>
       <w:proofErr w:type="spellStart"/>
       <w:r>
@@ -2887,7 +2196,6 @@
         <w:t>q.d</w:t>
       </w:r>
       <w:proofErr w:type="spellEnd"/>
-      <w:proofErr w:type="gramEnd"/>
       <w:r>
         <w:rPr>
           <w:rFonts w:cs="Times New Roman"/>
@@ -2924,31 +2232,7 @@
           <w:rFonts w:cs="Times New Roman"/>
           <w:szCs w:val="24"/>
         </w:rPr>
-        <w:t xml:space="preserve"> </w:t>
-      </w:r>
-      <w:proofErr w:type="gramStart"/>
-      <w:r>
-        <w:rPr>
-          <w:rFonts w:cs="Times New Roman"/>
-          <w:szCs w:val="24"/>
-        </w:rPr>
-        <w:t>%}e.</w:t>
-      </w:r>
-      <w:proofErr w:type="gramEnd"/>
-      <w:r>
-        <w:rPr>
-          <w:rFonts w:cs="Times New Roman"/>
-          <w:szCs w:val="24"/>
-        </w:rPr>
-        <w:t xml:space="preserve"> </w:t>
-      </w:r>
-      <w:proofErr w:type="gramStart"/>
-      <w:r>
-        <w:rPr>
-          <w:rFonts w:cs="Times New Roman"/>
-          <w:szCs w:val="24"/>
-        </w:rPr>
-        <w:t xml:space="preserve">{{ </w:t>
+        <w:t xml:space="preserve"> %}e. {{ </w:t>
       </w:r>
       <w:proofErr w:type="spellStart"/>
       <w:r>
@@ -2959,64 +2243,22 @@
         <w:t>q.e</w:t>
       </w:r>
       <w:proofErr w:type="spellEnd"/>
-      <w:proofErr w:type="gramEnd"/>
-      <w:r>
-        <w:rPr>
-          <w:rFonts w:cs="Times New Roman"/>
-          <w:szCs w:val="24"/>
-        </w:rPr>
-        <w:t xml:space="preserve"> </w:t>
-      </w:r>
-      <w:proofErr w:type="gramStart"/>
-      <w:r>
-        <w:rPr>
-          <w:rFonts w:cs="Times New Roman"/>
-          <w:szCs w:val="24"/>
-        </w:rPr>
-        <w:t>}}{</w:t>
-      </w:r>
-      <w:proofErr w:type="gramEnd"/>
-      <w:r>
-        <w:rPr>
-          <w:rFonts w:cs="Times New Roman"/>
-          <w:szCs w:val="24"/>
-        </w:rPr>
-        <w:t xml:space="preserve">% endif </w:t>
-      </w:r>
-      <w:proofErr w:type="gramStart"/>
-      <w:r>
-        <w:rPr>
-          <w:rFonts w:cs="Times New Roman"/>
-          <w:szCs w:val="24"/>
-        </w:rPr>
-        <w:t>%}{</w:t>
-      </w:r>
-      <w:proofErr w:type="gramEnd"/>
-      <w:r>
-        <w:rPr>
-          <w:rFonts w:cs="Times New Roman"/>
-          <w:szCs w:val="24"/>
-        </w:rPr>
-        <w:t xml:space="preserve">% </w:t>
-      </w:r>
-      <w:proofErr w:type="gramStart"/>
-      <w:r>
-        <w:rPr>
-          <w:rFonts w:cs="Times New Roman"/>
-          <w:szCs w:val="24"/>
-        </w:rPr>
-        <w:t>endif %}</w:t>
-      </w:r>
-      <w:proofErr w:type="gramEnd"/>
-      <w:r>
-        <w:rPr>
-          <w:rFonts w:cs="Times New Roman"/>
-          <w:szCs w:val="24"/>
-        </w:rPr>
-        <w:t xml:space="preserve"> </w:t>
-      </w:r>
-    </w:p>
-    <w:p>
+      <w:r>
+        <w:rPr>
+          <w:rFonts w:cs="Times New Roman"/>
+          <w:szCs w:val="24"/>
+        </w:rPr>
+        <w:t xml:space="preserve"> }}{% endif %}{% endif %} </w:t>
+      </w:r>
+    </w:p>
+    <w:p>
+      <w:pPr>
+        <w:rPr>
+          <w:rFonts w:eastAsia="MS Mincho" w:cs="Times New Roman"/>
+          <w:szCs w:val="24"/>
+          <w:lang w:eastAsia="ja-JP"/>
+        </w:rPr>
+      </w:pPr>
       <w:r>
         <w:rPr>
           <w:rFonts w:cs="Times New Roman"/>
@@ -3040,13 +2282,14 @@
         </w:rPr>
         <w:t xml:space="preserve"> %}</w:t>
       </w:r>
-      <w:r>
-        <w:rPr>
-          <w:rFonts w:cs="Times New Roman"/>
-          <w:szCs w:val="24"/>
-        </w:rPr>
-        <w:br/>
-      </w:r>
+    </w:p>
+    <w:p>
+      <w:pPr>
+        <w:rPr>
+          <w:rFonts w:eastAsia="MS Mincho" w:hint="eastAsia"/>
+          <w:lang w:eastAsia="ja-JP"/>
+        </w:rPr>
+      </w:pPr>
     </w:p>
     <w:p>
       <w:pPr>
@@ -3122,7 +2365,6 @@
         </w:rPr>
         <w:t>(</w:t>
       </w:r>
-      <w:proofErr w:type="gramStart"/>
       <w:r>
         <w:rPr>
           <w:b/>
@@ -3142,29 +2384,7 @@
           <w:szCs w:val="32"/>
           <w:u w:val="single"/>
         </w:rPr>
-        <w:t>tf</w:t>
-      </w:r>
-      <w:proofErr w:type="gramEnd"/>
-      <w:r>
-        <w:rPr>
-          <w:b/>
-          <w:bCs/>
-          <w:sz w:val="28"/>
-          <w:szCs w:val="32"/>
-          <w:u w:val="single"/>
-        </w:rPr>
-        <w:t>_</w:t>
-      </w:r>
-      <w:proofErr w:type="gramStart"/>
-      <w:r>
-        <w:rPr>
-          <w:b/>
-          <w:bCs/>
-          <w:sz w:val="28"/>
-          <w:szCs w:val="32"/>
-          <w:u w:val="single"/>
-        </w:rPr>
-        <w:t>no</w:t>
+        <w:t>tf_no</w:t>
       </w:r>
       <w:proofErr w:type="spellEnd"/>
       <w:r>
@@ -3175,20 +2395,8 @@
           <w:szCs w:val="32"/>
           <w:u w:val="single"/>
         </w:rPr>
-        <w:t xml:space="preserve"> }</w:t>
-      </w:r>
-      <w:proofErr w:type="gramEnd"/>
-      <w:r>
-        <w:rPr>
-          <w:b/>
-          <w:bCs/>
-          <w:sz w:val="28"/>
-          <w:szCs w:val="32"/>
-          <w:u w:val="single"/>
-        </w:rPr>
-        <w:t xml:space="preserve">} </w:t>
-      </w:r>
-      <w:proofErr w:type="gramStart"/>
+        <w:t xml:space="preserve"> }} </w:t>
+      </w:r>
       <w:r>
         <w:rPr>
           <w:b/>
@@ -3207,18 +2415,7 @@
           <w:szCs w:val="32"/>
           <w:u w:val="single"/>
         </w:rPr>
-        <w:t>:</w:t>
-      </w:r>
-      <w:proofErr w:type="gramEnd"/>
-      <w:r>
-        <w:rPr>
-          <w:b/>
-          <w:bCs/>
-          <w:sz w:val="28"/>
-          <w:szCs w:val="32"/>
-          <w:u w:val="single"/>
-        </w:rPr>
-        <w:t xml:space="preserve"> 1 mark each</w:t>
+        <w:t>: 1 mark each</w:t>
       </w:r>
       <w:r>
         <w:rPr>
@@ -3351,21 +2548,12 @@
             <w:tcW w:w="704" w:type="dxa"/>
           </w:tcPr>
           <w:p>
-            <w:proofErr w:type="gramStart"/>
             <w:r>
               <w:rPr>
                 <w:rFonts w:cs="Times New Roman"/>
                 <w:szCs w:val="24"/>
               </w:rPr>
-              <w:t>{{ tf.no</w:t>
-            </w:r>
-            <w:proofErr w:type="gramEnd"/>
-            <w:r>
-              <w:rPr>
-                <w:rFonts w:cs="Times New Roman"/>
-                <w:szCs w:val="24"/>
-              </w:rPr>
-              <w:t xml:space="preserve"> }}</w:t>
+              <w:t>{{ tf.no }}</w:t>
             </w:r>
           </w:p>
         </w:tc>
@@ -3374,7 +2562,6 @@
             <w:tcW w:w="9278" w:type="dxa"/>
           </w:tcPr>
           <w:p>
-            <w:proofErr w:type="gramStart"/>
             <w:r>
               <w:rPr>
                 <w:rFonts w:cs="Times New Roman"/>
@@ -3388,15 +2575,7 @@
                 <w:rFonts w:cs="Times New Roman"/>
                 <w:szCs w:val="24"/>
               </w:rPr>
-              <w:t>tf</w:t>
-            </w:r>
-            <w:proofErr w:type="gramEnd"/>
-            <w:r>
-              <w:rPr>
-                <w:rFonts w:cs="Times New Roman"/>
-                <w:szCs w:val="24"/>
-              </w:rPr>
-              <w:t>.</w:t>
+              <w:t>tf.</w:t>
             </w:r>
             <w:r>
               <w:rPr>
@@ -3461,8 +2640,10 @@
     <w:p>
       <w:pPr>
         <w:rPr>
-          <w:b/>
-          <w:bCs/>
+          <w:rFonts w:eastAsia="MS Mincho" w:hint="eastAsia"/>
+          <w:b/>
+          <w:bCs/>
+          <w:lang w:eastAsia="ja-JP"/>
         </w:rPr>
       </w:pPr>
     </w:p>
@@ -3548,7 +2729,6 @@
         </w:rPr>
         <w:t>(</w:t>
       </w:r>
-      <w:proofErr w:type="gramStart"/>
       <w:r>
         <w:rPr>
           <w:b/>
@@ -3568,29 +2748,7 @@
           <w:szCs w:val="32"/>
           <w:u w:val="single"/>
         </w:rPr>
-        <w:t>match</w:t>
-      </w:r>
-      <w:proofErr w:type="gramEnd"/>
-      <w:r>
-        <w:rPr>
-          <w:b/>
-          <w:bCs/>
-          <w:sz w:val="28"/>
-          <w:szCs w:val="32"/>
-          <w:u w:val="single"/>
-        </w:rPr>
-        <w:t>_</w:t>
-      </w:r>
-      <w:proofErr w:type="gramStart"/>
-      <w:r>
-        <w:rPr>
-          <w:b/>
-          <w:bCs/>
-          <w:sz w:val="28"/>
-          <w:szCs w:val="32"/>
-          <w:u w:val="single"/>
-        </w:rPr>
-        <w:t>no</w:t>
+        <w:t>match_no</w:t>
       </w:r>
       <w:proofErr w:type="spellEnd"/>
       <w:r>
@@ -3601,20 +2759,8 @@
           <w:szCs w:val="32"/>
           <w:u w:val="single"/>
         </w:rPr>
-        <w:t xml:space="preserve"> }</w:t>
-      </w:r>
-      <w:proofErr w:type="gramEnd"/>
-      <w:r>
-        <w:rPr>
-          <w:b/>
-          <w:bCs/>
-          <w:sz w:val="28"/>
-          <w:szCs w:val="32"/>
-          <w:u w:val="single"/>
-        </w:rPr>
-        <w:t xml:space="preserve">} </w:t>
-      </w:r>
-      <w:proofErr w:type="gramStart"/>
+        <w:t xml:space="preserve"> }} </w:t>
+      </w:r>
       <w:r>
         <w:rPr>
           <w:b/>
@@ -3633,18 +2779,7 @@
           <w:szCs w:val="32"/>
           <w:u w:val="single"/>
         </w:rPr>
-        <w:t>:</w:t>
-      </w:r>
-      <w:proofErr w:type="gramEnd"/>
-      <w:r>
-        <w:rPr>
-          <w:b/>
-          <w:bCs/>
-          <w:sz w:val="28"/>
-          <w:szCs w:val="32"/>
-          <w:u w:val="single"/>
-        </w:rPr>
-        <w:t xml:space="preserve"> 1 mark each</w:t>
+        <w:t>: 1 mark each</w:t>
       </w:r>
       <w:r>
         <w:rPr>
@@ -3725,7 +2860,6 @@
               <w:t xml:space="preserve">{% for mt in </w:t>
             </w:r>
             <w:proofErr w:type="spellStart"/>
-            <w:proofErr w:type="gramStart"/>
             <w:r>
               <w:t>matchingquestions</w:t>
             </w:r>
@@ -3733,7 +2867,6 @@
             <w:r>
               <w:t xml:space="preserve"> %}</w:t>
             </w:r>
-            <w:proofErr w:type="gramEnd"/>
           </w:p>
           <w:p>
             <w:r>
@@ -3751,17 +2884,8 @@
               <w:t xml:space="preserve"> in </w:t>
             </w:r>
             <w:proofErr w:type="spellStart"/>
-            <w:proofErr w:type="gramStart"/>
-            <w:r>
-              <w:t>mt.column</w:t>
-            </w:r>
-            <w:proofErr w:type="gramEnd"/>
-            <w:r>
-              <w:t>_</w:t>
-            </w:r>
-            <w:proofErr w:type="gramStart"/>
-            <w:r>
-              <w:t>a</w:t>
+            <w:r>
+              <w:t>mt.column_a</w:t>
             </w:r>
             <w:proofErr w:type="spellEnd"/>
             <w:r>
@@ -3770,59 +2894,29 @@
             <w:r>
               <w:t>}</w:t>
             </w:r>
-            <w:proofErr w:type="gramEnd"/>
           </w:p>
           <w:p>
             <w:r>
               <w:t xml:space="preserve">   </w:t>
             </w:r>
-            <w:proofErr w:type="gramStart"/>
             <w:r>
               <w:t xml:space="preserve">{{ </w:t>
             </w:r>
             <w:proofErr w:type="spellStart"/>
             <w:r>
-              <w:t>loop</w:t>
-            </w:r>
-            <w:proofErr w:type="gramEnd"/>
-            <w:r>
-              <w:t>.</w:t>
-            </w:r>
-            <w:proofErr w:type="gramStart"/>
-            <w:r>
-              <w:t>index</w:t>
+              <w:t>loop.index</w:t>
             </w:r>
             <w:proofErr w:type="spellEnd"/>
             <w:r>
-              <w:t xml:space="preserve"> }</w:t>
-            </w:r>
-            <w:proofErr w:type="gramEnd"/>
-            <w:r>
-              <w:t xml:space="preserve">}. </w:t>
-            </w:r>
-            <w:proofErr w:type="gramStart"/>
-            <w:r>
-              <w:t xml:space="preserve">{{ </w:t>
+              <w:t xml:space="preserve"> }}. {{ </w:t>
             </w:r>
             <w:proofErr w:type="spellStart"/>
             <w:r>
-              <w:t>item</w:t>
-            </w:r>
-            <w:proofErr w:type="gramEnd"/>
-            <w:r>
-              <w:t>_</w:t>
-            </w:r>
-            <w:proofErr w:type="gramStart"/>
-            <w:r>
-              <w:t>a</w:t>
+              <w:t>item_a</w:t>
             </w:r>
             <w:proofErr w:type="spellEnd"/>
             <w:r>
-              <w:t xml:space="preserve"> }</w:t>
-            </w:r>
-            <w:proofErr w:type="gramEnd"/>
-            <w:r>
-              <w:t>}</w:t>
+              <w:t xml:space="preserve"> }}</w:t>
             </w:r>
           </w:p>
           <w:p>
@@ -3862,80 +2956,33 @@
               <w:t xml:space="preserve"> in </w:t>
             </w:r>
             <w:proofErr w:type="spellStart"/>
-            <w:proofErr w:type="gramStart"/>
-            <w:r>
-              <w:t>mt.column</w:t>
-            </w:r>
-            <w:proofErr w:type="gramEnd"/>
-            <w:r>
-              <w:t>_</w:t>
-            </w:r>
-            <w:proofErr w:type="gramStart"/>
-            <w:r>
-              <w:t>b</w:t>
+            <w:r>
+              <w:t>mt.column_b</w:t>
             </w:r>
             <w:proofErr w:type="spellEnd"/>
             <w:r>
               <w:t xml:space="preserve"> %}</w:t>
             </w:r>
-            <w:proofErr w:type="gramEnd"/>
           </w:p>
           <w:p>
             <w:r>
               <w:t xml:space="preserve"> </w:t>
             </w:r>
-            <w:proofErr w:type="gramStart"/>
-            <w:r>
-              <w:t>{{ "</w:t>
-            </w:r>
-            <w:proofErr w:type="gramEnd"/>
-            <w:r>
-              <w:t>ABCDEFGHIJKLM</w:t>
+            <w:r>
+              <w:t>{{ "ABCDEFGHIJKLM</w:t>
             </w:r>
           </w:p>
           <w:p>
             <w:r>
-              <w:t>NOPQRSTUVWXYZ"[</w:t>
-            </w:r>
-            <w:proofErr w:type="gramStart"/>
-            <w:r>
-              <w:t>loop.index</w:t>
-            </w:r>
-            <w:proofErr w:type="gramEnd"/>
-            <w:r>
-              <w:t>0</w:t>
-            </w:r>
-            <w:proofErr w:type="gramStart"/>
-            <w:r>
-              <w:t>] }</w:t>
-            </w:r>
-            <w:proofErr w:type="gramEnd"/>
-            <w:r>
-              <w:t xml:space="preserve">}. </w:t>
-            </w:r>
-            <w:proofErr w:type="gramStart"/>
-            <w:r>
-              <w:t xml:space="preserve">{{ </w:t>
+              <w:t xml:space="preserve">NOPQRSTUVWXYZ"[loop.index0] }}. {{ </w:t>
             </w:r>
             <w:proofErr w:type="spellStart"/>
             <w:r>
-              <w:t>item</w:t>
-            </w:r>
-            <w:proofErr w:type="gramEnd"/>
-            <w:r>
-              <w:t>_</w:t>
-            </w:r>
-            <w:proofErr w:type="gramStart"/>
-            <w:r>
-              <w:t>b</w:t>
+              <w:t>item_b</w:t>
             </w:r>
             <w:proofErr w:type="spellEnd"/>
             <w:r>
-              <w:t xml:space="preserve"> }</w:t>
-            </w:r>
-            <w:proofErr w:type="gramEnd"/>
-            <w:r>
-              <w:t>}</w:t>
+              <w:t xml:space="preserve"> }}</w:t>
             </w:r>
           </w:p>
           <w:p>
@@ -4061,18 +3108,7 @@
           <w:u w:val="single"/>
         </w:rPr>
         <w:lastRenderedPageBreak/>
-        <w:t>Part IV: Short Questions (</w:t>
-      </w:r>
-      <w:proofErr w:type="gramStart"/>
-      <w:r>
-        <w:rPr>
-          <w:b/>
-          <w:bCs/>
-          <w:sz w:val="28"/>
-          <w:szCs w:val="32"/>
-          <w:u w:val="single"/>
-        </w:rPr>
-        <w:t xml:space="preserve">{{ </w:t>
+        <w:t xml:space="preserve">Part IV: Short Questions ({{ </w:t>
       </w:r>
       <w:proofErr w:type="spellStart"/>
       <w:r>
@@ -4083,29 +3119,7 @@
           <w:szCs w:val="32"/>
           <w:u w:val="single"/>
         </w:rPr>
-        <w:t>sq</w:t>
-      </w:r>
-      <w:proofErr w:type="gramEnd"/>
-      <w:r>
-        <w:rPr>
-          <w:b/>
-          <w:bCs/>
-          <w:sz w:val="28"/>
-          <w:szCs w:val="32"/>
-          <w:u w:val="single"/>
-        </w:rPr>
-        <w:t>_</w:t>
-      </w:r>
-      <w:proofErr w:type="gramStart"/>
-      <w:r>
-        <w:rPr>
-          <w:b/>
-          <w:bCs/>
-          <w:sz w:val="28"/>
-          <w:szCs w:val="32"/>
-          <w:u w:val="single"/>
-        </w:rPr>
-        <w:t>no</w:t>
+        <w:t>sq_no</w:t>
       </w:r>
       <w:proofErr w:type="spellEnd"/>
       <w:r>
@@ -4116,40 +3130,7 @@
           <w:szCs w:val="32"/>
           <w:u w:val="single"/>
         </w:rPr>
-        <w:t xml:space="preserve"> }</w:t>
-      </w:r>
-      <w:proofErr w:type="gramEnd"/>
-      <w:r>
-        <w:rPr>
-          <w:b/>
-          <w:bCs/>
-          <w:sz w:val="28"/>
-          <w:szCs w:val="32"/>
-          <w:u w:val="single"/>
-        </w:rPr>
-        <w:t xml:space="preserve">} </w:t>
-      </w:r>
-      <w:proofErr w:type="gramStart"/>
-      <w:r>
-        <w:rPr>
-          <w:b/>
-          <w:bCs/>
-          <w:sz w:val="28"/>
-          <w:szCs w:val="32"/>
-          <w:u w:val="single"/>
-        </w:rPr>
-        <w:t>Questions :</w:t>
-      </w:r>
-      <w:proofErr w:type="gramEnd"/>
-      <w:r>
-        <w:rPr>
-          <w:b/>
-          <w:bCs/>
-          <w:sz w:val="28"/>
-          <w:szCs w:val="32"/>
-          <w:u w:val="single"/>
-        </w:rPr>
-        <w:t xml:space="preserve"> 2 marks each)</w:t>
+        <w:t xml:space="preserve"> }} Questions : 2 marks each)</w:t>
       </w:r>
     </w:p>
     <w:p>
@@ -4249,21 +3230,12 @@
             <w:tcW w:w="704" w:type="dxa"/>
           </w:tcPr>
           <w:p>
-            <w:proofErr w:type="gramStart"/>
             <w:r>
               <w:rPr>
                 <w:rFonts w:cs="Times New Roman"/>
                 <w:szCs w:val="24"/>
               </w:rPr>
-              <w:t>{{ sq.no</w:t>
-            </w:r>
-            <w:proofErr w:type="gramEnd"/>
-            <w:r>
-              <w:rPr>
-                <w:rFonts w:cs="Times New Roman"/>
-                <w:szCs w:val="24"/>
-              </w:rPr>
-              <w:t xml:space="preserve"> }}</w:t>
+              <w:t>{{ sq.no }}</w:t>
             </w:r>
           </w:p>
         </w:tc>
@@ -4272,7 +3244,6 @@
             <w:tcW w:w="9278" w:type="dxa"/>
           </w:tcPr>
           <w:p>
-            <w:proofErr w:type="gramStart"/>
             <w:r>
               <w:rPr>
                 <w:rFonts w:cs="Times New Roman"/>
@@ -4286,15 +3257,7 @@
                 <w:rFonts w:cs="Times New Roman"/>
                 <w:szCs w:val="24"/>
               </w:rPr>
-              <w:t>sq</w:t>
-            </w:r>
-            <w:proofErr w:type="gramEnd"/>
-            <w:r>
-              <w:rPr>
-                <w:rFonts w:cs="Times New Roman"/>
-                <w:szCs w:val="24"/>
-              </w:rPr>
-              <w:t>.question</w:t>
+              <w:t>sq.question</w:t>
             </w:r>
             <w:proofErr w:type="spellEnd"/>
             <w:r>
@@ -4451,18 +3414,7 @@
           <w:u w:val="single"/>
         </w:rPr>
         <w:lastRenderedPageBreak/>
-        <w:t>Part V: Long Questions (</w:t>
-      </w:r>
-      <w:proofErr w:type="gramStart"/>
-      <w:r>
-        <w:rPr>
-          <w:b/>
-          <w:bCs/>
-          <w:sz w:val="28"/>
-          <w:szCs w:val="32"/>
-          <w:u w:val="single"/>
-        </w:rPr>
-        <w:t xml:space="preserve">{{ </w:t>
+        <w:t xml:space="preserve">Part V: Long Questions ({{ </w:t>
       </w:r>
       <w:proofErr w:type="spellStart"/>
       <w:r>
@@ -4473,29 +3425,7 @@
           <w:szCs w:val="32"/>
           <w:u w:val="single"/>
         </w:rPr>
-        <w:t>lq</w:t>
-      </w:r>
-      <w:proofErr w:type="gramEnd"/>
-      <w:r>
-        <w:rPr>
-          <w:b/>
-          <w:bCs/>
-          <w:sz w:val="28"/>
-          <w:szCs w:val="32"/>
-          <w:u w:val="single"/>
-        </w:rPr>
-        <w:t>_</w:t>
-      </w:r>
-      <w:proofErr w:type="gramStart"/>
-      <w:r>
-        <w:rPr>
-          <w:b/>
-          <w:bCs/>
-          <w:sz w:val="28"/>
-          <w:szCs w:val="32"/>
-          <w:u w:val="single"/>
-        </w:rPr>
-        <w:t>no</w:t>
+        <w:t>lq_no</w:t>
       </w:r>
       <w:proofErr w:type="spellEnd"/>
       <w:r>
@@ -4506,40 +3436,7 @@
           <w:szCs w:val="32"/>
           <w:u w:val="single"/>
         </w:rPr>
-        <w:t xml:space="preserve"> }</w:t>
-      </w:r>
-      <w:proofErr w:type="gramEnd"/>
-      <w:r>
-        <w:rPr>
-          <w:b/>
-          <w:bCs/>
-          <w:sz w:val="28"/>
-          <w:szCs w:val="32"/>
-          <w:u w:val="single"/>
-        </w:rPr>
-        <w:t xml:space="preserve">} </w:t>
-      </w:r>
-      <w:proofErr w:type="gramStart"/>
-      <w:r>
-        <w:rPr>
-          <w:b/>
-          <w:bCs/>
-          <w:sz w:val="28"/>
-          <w:szCs w:val="32"/>
-          <w:u w:val="single"/>
-        </w:rPr>
-        <w:t>Questions :</w:t>
-      </w:r>
-      <w:proofErr w:type="gramEnd"/>
-      <w:r>
-        <w:rPr>
-          <w:b/>
-          <w:bCs/>
-          <w:sz w:val="28"/>
-          <w:szCs w:val="32"/>
-          <w:u w:val="single"/>
-        </w:rPr>
-        <w:t xml:space="preserve"> 5 marks each)</w:t>
+        <w:t xml:space="preserve"> }} Questions : 5 marks each)</w:t>
       </w:r>
     </w:p>
     <w:p>
@@ -4644,21 +3541,12 @@
             <w:tcW w:w="704" w:type="dxa"/>
           </w:tcPr>
           <w:p>
-            <w:proofErr w:type="gramStart"/>
             <w:r>
               <w:rPr>
                 <w:rFonts w:cs="Times New Roman"/>
                 <w:szCs w:val="24"/>
               </w:rPr>
-              <w:t>{{ lq.no</w:t>
-            </w:r>
-            <w:proofErr w:type="gramEnd"/>
-            <w:r>
-              <w:rPr>
-                <w:rFonts w:cs="Times New Roman"/>
-                <w:szCs w:val="24"/>
-              </w:rPr>
-              <w:t xml:space="preserve"> }}</w:t>
+              <w:t>{{ lq.no }}</w:t>
             </w:r>
           </w:p>
         </w:tc>
@@ -4667,7 +3555,6 @@
             <w:tcW w:w="9278" w:type="dxa"/>
           </w:tcPr>
           <w:p>
-            <w:proofErr w:type="gramStart"/>
             <w:r>
               <w:rPr>
                 <w:rFonts w:cs="Times New Roman"/>
@@ -4681,15 +3568,7 @@
                 <w:rFonts w:cs="Times New Roman"/>
                 <w:szCs w:val="24"/>
               </w:rPr>
-              <w:t>lq</w:t>
-            </w:r>
-            <w:proofErr w:type="gramEnd"/>
-            <w:r>
-              <w:rPr>
-                <w:rFonts w:cs="Times New Roman"/>
-                <w:szCs w:val="24"/>
-              </w:rPr>
-              <w:t>.question</w:t>
+              <w:t>lq.question</w:t>
             </w:r>
             <w:proofErr w:type="spellEnd"/>
             <w:r>
@@ -4927,7 +3806,6 @@
               <w:szCs w:val="24"/>
             </w:rPr>
           </w:pPr>
-          <w:proofErr w:type="gramStart"/>
           <w:r>
             <w:rPr>
               <w:sz w:val="20"/>
@@ -4943,7 +3821,6 @@
             </w:rPr>
             <w:t>subject</w:t>
           </w:r>
-          <w:proofErr w:type="gramEnd"/>
           <w:r>
             <w:rPr>
               <w:sz w:val="20"/>
@@ -4977,7 +3854,6 @@
               <w:szCs w:val="24"/>
             </w:rPr>
           </w:pPr>
-          <w:proofErr w:type="gramStart"/>
           <w:r>
             <w:rPr>
               <w:sz w:val="20"/>
@@ -4993,7 +3869,6 @@
             </w:rPr>
             <w:t>exam</w:t>
           </w:r>
-          <w:proofErr w:type="gramEnd"/>
           <w:r>
             <w:rPr>
               <w:sz w:val="20"/>
@@ -6074,6 +4949,7 @@
   <w:style w:type="character" w:default="1" w:styleId="DefaultParagraphFont">
     <w:name w:val="Default Paragraph Font"/>
     <w:uiPriority w:val="1"/>
+    <w:semiHidden/>
     <w:unhideWhenUsed/>
   </w:style>
   <w:style w:type="table" w:default="1" w:styleId="TableNormal">

</xml_diff>